<commit_message>
search function working but not looking pretty
</commit_message>
<xml_diff>
--- a/documents/CA 3 ASP.Net Core Blazor Project.docx
+++ b/documents/CA 3 ASP.Net Core Blazor Project.docx
@@ -928,7 +928,7 @@
                 <w:noProof/>
                 <w:webHidden/>
               </w:rPr>
-              <w:t>2</w:t>
+              <w:t>3</w:t>
             </w:r>
             <w:r>
               <w:rPr>
@@ -998,7 +998,7 @@
                 <w:noProof/>
                 <w:webHidden/>
               </w:rPr>
-              <w:t>2</w:t>
+              <w:t>3</w:t>
             </w:r>
             <w:r>
               <w:rPr>
@@ -1068,7 +1068,7 @@
                 <w:noProof/>
                 <w:webHidden/>
               </w:rPr>
-              <w:t>2</w:t>
+              <w:t>3</w:t>
             </w:r>
             <w:r>
               <w:rPr>
@@ -1138,7 +1138,7 @@
                 <w:noProof/>
                 <w:webHidden/>
               </w:rPr>
-              <w:t>2</w:t>
+              <w:t>3</w:t>
             </w:r>
             <w:r>
               <w:rPr>
@@ -1198,6 +1198,83 @@
       <w:bookmarkEnd w:id="1"/>
     </w:p>
     <w:p>
+      <w:r>
+        <w:t xml:space="preserve">This project uses the free API chucknorris.io to generate facts also known as jokes about Chuck Norris. The features that </w:t>
+      </w:r>
+      <w:r>
+        <w:t>were</w:t>
+      </w:r>
+      <w:r>
+        <w:t xml:space="preserve"> intended to deliver upon</w:t>
+      </w:r>
+      <w:r>
+        <w:t xml:space="preserve"> where random jokes which is done on the first page, random joke by category selection and a search functionality to look through the jokes that contain that </w:t>
+      </w:r>
+      <w:proofErr w:type="gramStart"/>
+      <w:r>
+        <w:t>particular word</w:t>
+      </w:r>
+      <w:proofErr w:type="gramEnd"/>
+      <w:r>
+        <w:t>.</w:t>
+      </w:r>
+    </w:p>
+    <w:p>
+      <w:r>
+        <w:t xml:space="preserve">Bootstrap for </w:t>
+      </w:r>
+      <w:proofErr w:type="spellStart"/>
+      <w:r>
+        <w:t>blazor</w:t>
+      </w:r>
+      <w:proofErr w:type="spellEnd"/>
+      <w:r>
+        <w:t xml:space="preserve"> otherwise known as </w:t>
+      </w:r>
+      <w:hyperlink r:id="rId6" w:history="1">
+        <w:r>
+          <w:rPr>
+            <w:rStyle w:val="Hyperlink"/>
+          </w:rPr>
+          <w:t>blazorstrap.io</w:t>
+        </w:r>
+      </w:hyperlink>
+      <w:r>
+        <w:t xml:space="preserve"> was used to help with some quick basic formatting.</w:t>
+      </w:r>
+    </w:p>
+    <w:p>
+      <w:r>
+        <w:t xml:space="preserve">.Net packages that were used were the following, </w:t>
+      </w:r>
+      <w:hyperlink r:id="rId7" w:history="1">
+        <w:proofErr w:type="spellStart"/>
+        <w:r>
+          <w:rPr>
+            <w:rStyle w:val="Hyperlink"/>
+          </w:rPr>
+          <w:t>Microsoft.AspNetCore.Http</w:t>
+        </w:r>
+        <w:proofErr w:type="spellEnd"/>
+      </w:hyperlink>
+      <w:r>
+        <w:t xml:space="preserve"> and </w:t>
+      </w:r>
+      <w:hyperlink r:id="rId8" w:history="1">
+        <w:proofErr w:type="spellStart"/>
+        <w:r>
+          <w:rPr>
+            <w:rStyle w:val="Hyperlink"/>
+          </w:rPr>
+          <w:t>newtonsoft</w:t>
+        </w:r>
+        <w:proofErr w:type="spellEnd"/>
+      </w:hyperlink>
+      <w:r>
+        <w:t>.</w:t>
+      </w:r>
+    </w:p>
+    <w:p>
       <w:pPr>
         <w:pStyle w:val="Heading2"/>
       </w:pPr>
@@ -1206,6 +1283,193 @@
         <w:t>Screenshots</w:t>
       </w:r>
       <w:bookmarkEnd w:id="2"/>
+    </w:p>
+    <w:p>
+      <w:pPr>
+        <w:keepNext/>
+      </w:pPr>
+      <w:r>
+        <w:rPr>
+          <w:noProof/>
+        </w:rPr>
+        <w:drawing>
+          <wp:inline distT="0" distB="0" distL="0" distR="0" wp14:anchorId="67D94844" wp14:editId="128656D8">
+            <wp:extent cx="3409950" cy="2447714"/>
+            <wp:effectExtent l="0" t="0" r="0" b="0"/>
+            <wp:docPr id="1" name="Picture 1"/>
+            <wp:cNvGraphicFramePr>
+              <a:graphicFrameLocks xmlns:a="http://schemas.openxmlformats.org/drawingml/2006/main" noChangeAspect="1"/>
+            </wp:cNvGraphicFramePr>
+            <a:graphic xmlns:a="http://schemas.openxmlformats.org/drawingml/2006/main">
+              <a:graphicData uri="http://schemas.openxmlformats.org/drawingml/2006/picture">
+                <pic:pic xmlns:pic="http://schemas.openxmlformats.org/drawingml/2006/picture">
+                  <pic:nvPicPr>
+                    <pic:cNvPr id="1" name=""/>
+                    <pic:cNvPicPr/>
+                  </pic:nvPicPr>
+                  <pic:blipFill>
+                    <a:blip r:embed="rId9"/>
+                    <a:stretch>
+                      <a:fillRect/>
+                    </a:stretch>
+                  </pic:blipFill>
+                  <pic:spPr>
+                    <a:xfrm>
+                      <a:off x="0" y="0"/>
+                      <a:ext cx="3416712" cy="2452568"/>
+                    </a:xfrm>
+                    <a:prstGeom prst="rect">
+                      <a:avLst/>
+                    </a:prstGeom>
+                  </pic:spPr>
+                </pic:pic>
+              </a:graphicData>
+            </a:graphic>
+          </wp:inline>
+        </w:drawing>
+      </w:r>
+    </w:p>
+    <w:p>
+      <w:pPr>
+        <w:pStyle w:val="Caption"/>
+      </w:pPr>
+      <w:proofErr w:type="gramStart"/>
+      <w:r>
+        <w:t>Figure  Random</w:t>
+      </w:r>
+      <w:proofErr w:type="gramEnd"/>
+      <w:r>
+        <w:t xml:space="preserve"> Chuck Norris Facts</w:t>
+      </w:r>
+    </w:p>
+    <w:p>
+      <w:pPr>
+        <w:keepNext/>
+      </w:pPr>
+      <w:r>
+        <w:rPr>
+          <w:noProof/>
+        </w:rPr>
+        <w:drawing>
+          <wp:inline distT="0" distB="0" distL="0" distR="0" wp14:anchorId="6168873C" wp14:editId="5ADDB844">
+            <wp:extent cx="5731510" cy="1473200"/>
+            <wp:effectExtent l="0" t="0" r="2540" b="0"/>
+            <wp:docPr id="2" name="Picture 2"/>
+            <wp:cNvGraphicFramePr>
+              <a:graphicFrameLocks xmlns:a="http://schemas.openxmlformats.org/drawingml/2006/main" noChangeAspect="1"/>
+            </wp:cNvGraphicFramePr>
+            <a:graphic xmlns:a="http://schemas.openxmlformats.org/drawingml/2006/main">
+              <a:graphicData uri="http://schemas.openxmlformats.org/drawingml/2006/picture">
+                <pic:pic xmlns:pic="http://schemas.openxmlformats.org/drawingml/2006/picture">
+                  <pic:nvPicPr>
+                    <pic:cNvPr id="1" name=""/>
+                    <pic:cNvPicPr/>
+                  </pic:nvPicPr>
+                  <pic:blipFill>
+                    <a:blip r:embed="rId10"/>
+                    <a:stretch>
+                      <a:fillRect/>
+                    </a:stretch>
+                  </pic:blipFill>
+                  <pic:spPr>
+                    <a:xfrm>
+                      <a:off x="0" y="0"/>
+                      <a:ext cx="5731510" cy="1473200"/>
+                    </a:xfrm>
+                    <a:prstGeom prst="rect">
+                      <a:avLst/>
+                    </a:prstGeom>
+                  </pic:spPr>
+                </pic:pic>
+              </a:graphicData>
+            </a:graphic>
+          </wp:inline>
+        </w:drawing>
+      </w:r>
+    </w:p>
+    <w:p>
+      <w:pPr>
+        <w:pStyle w:val="Caption"/>
+      </w:pPr>
+      <w:r>
+        <w:t xml:space="preserve">Figure </w:t>
+      </w:r>
+      <w:fldSimple w:instr=" SEQ Figure \* ARABIC ">
+        <w:r>
+          <w:rPr>
+            <w:noProof/>
+          </w:rPr>
+          <w:t>2</w:t>
+        </w:r>
+      </w:fldSimple>
+      <w:r>
+        <w:t xml:space="preserve"> Search Chuck Norris Facts, as of writing this I struggled to display it correctly.</w:t>
+      </w:r>
+    </w:p>
+    <w:p>
+      <w:pPr>
+        <w:keepNext/>
+      </w:pPr>
+      <w:r>
+        <w:rPr>
+          <w:noProof/>
+        </w:rPr>
+        <w:lastRenderedPageBreak/>
+        <w:drawing>
+          <wp:inline distT="0" distB="0" distL="0" distR="0" wp14:anchorId="3092DFEE" wp14:editId="42B1FF3B">
+            <wp:extent cx="2819400" cy="2656641"/>
+            <wp:effectExtent l="0" t="0" r="0" b="0"/>
+            <wp:docPr id="3" name="Picture 3"/>
+            <wp:cNvGraphicFramePr>
+              <a:graphicFrameLocks xmlns:a="http://schemas.openxmlformats.org/drawingml/2006/main" noChangeAspect="1"/>
+            </wp:cNvGraphicFramePr>
+            <a:graphic xmlns:a="http://schemas.openxmlformats.org/drawingml/2006/main">
+              <a:graphicData uri="http://schemas.openxmlformats.org/drawingml/2006/picture">
+                <pic:pic xmlns:pic="http://schemas.openxmlformats.org/drawingml/2006/picture">
+                  <pic:nvPicPr>
+                    <pic:cNvPr id="1" name=""/>
+                    <pic:cNvPicPr/>
+                  </pic:nvPicPr>
+                  <pic:blipFill>
+                    <a:blip r:embed="rId11"/>
+                    <a:stretch>
+                      <a:fillRect/>
+                    </a:stretch>
+                  </pic:blipFill>
+                  <pic:spPr>
+                    <a:xfrm>
+                      <a:off x="0" y="0"/>
+                      <a:ext cx="2824697" cy="2661632"/>
+                    </a:xfrm>
+                    <a:prstGeom prst="rect">
+                      <a:avLst/>
+                    </a:prstGeom>
+                  </pic:spPr>
+                </pic:pic>
+              </a:graphicData>
+            </a:graphic>
+          </wp:inline>
+        </w:drawing>
+      </w:r>
+    </w:p>
+    <w:p>
+      <w:pPr>
+        <w:pStyle w:val="Caption"/>
+      </w:pPr>
+      <w:r>
+        <w:t xml:space="preserve">Figure </w:t>
+      </w:r>
+      <w:fldSimple w:instr=" SEQ Figure \* ARABIC ">
+        <w:r>
+          <w:rPr>
+            <w:noProof/>
+          </w:rPr>
+          <w:t>3</w:t>
+        </w:r>
+      </w:fldSimple>
+      <w:r>
+        <w:t xml:space="preserve"> A list of all the categories that the website has,</w:t>
+      </w:r>
     </w:p>
     <w:p>
       <w:pPr>
@@ -1242,6 +1506,27 @@
         <w:t>Code Quality &amp; Metrics</w:t>
       </w:r>
       <w:bookmarkEnd w:id="5"/>
+    </w:p>
+    <w:p>
+      <w:r>
+        <w:t xml:space="preserve">The facts are in a </w:t>
+      </w:r>
+      <w:proofErr w:type="spellStart"/>
+      <w:r>
+        <w:t>json</w:t>
+      </w:r>
+      <w:proofErr w:type="spellEnd"/>
+      <w:r>
+        <w:t xml:space="preserve"> format and not a </w:t>
+      </w:r>
+      <w:proofErr w:type="spellStart"/>
+      <w:r>
+        <w:t>json</w:t>
+      </w:r>
+      <w:proofErr w:type="spellEnd"/>
+      <w:r>
+        <w:t xml:space="preserve"> array which proved problematic when pulling lists of the items.</w:t>
+      </w:r>
     </w:p>
     <w:p>
       <w:pPr>
@@ -1920,6 +2205,37 @@
       <w:color w:val="4472C4" w:themeColor="accent1"/>
     </w:rPr>
   </w:style>
+  <w:style w:type="paragraph" w:styleId="Caption">
+    <w:name w:val="caption"/>
+    <w:basedOn w:val="Normal"/>
+    <w:next w:val="Normal"/>
+    <w:uiPriority w:val="35"/>
+    <w:unhideWhenUsed/>
+    <w:qFormat/>
+    <w:rsid w:val="00292E77"/>
+    <w:pPr>
+      <w:spacing w:after="200" w:line="240" w:lineRule="auto"/>
+    </w:pPr>
+    <w:rPr>
+      <w:i/>
+      <w:iCs/>
+      <w:color w:val="44546A" w:themeColor="text2"/>
+      <w:sz w:val="18"/>
+      <w:szCs w:val="18"/>
+    </w:rPr>
+  </w:style>
+  <w:style w:type="character" w:styleId="UnresolvedMention">
+    <w:name w:val="Unresolved Mention"/>
+    <w:basedOn w:val="DefaultParagraphFont"/>
+    <w:uiPriority w:val="99"/>
+    <w:semiHidden/>
+    <w:unhideWhenUsed/>
+    <w:rsid w:val="00E4306D"/>
+    <w:rPr>
+      <w:color w:val="605E5C"/>
+      <w:shd w:val="clear" w:color="auto" w:fill="E1DFDD"/>
+    </w:rPr>
+  </w:style>
 </w:styles>
 </file>
 

</xml_diff>

<commit_message>
mostly where it should be
</commit_message>
<xml_diff>
--- a/documents/CA 3 ASP.Net Core Blazor Project.docx
+++ b/documents/CA 3 ASP.Net Core Blazor Project.docx
@@ -671,7 +671,7 @@
           <w:r>
             <w:fldChar w:fldCharType="separate"/>
           </w:r>
-          <w:hyperlink w:anchor="_Toc120716810" w:history="1">
+          <w:hyperlink w:anchor="_Toc121940012" w:history="1">
             <w:r>
               <w:rPr>
                 <w:rStyle w:val="Hyperlink"/>
@@ -698,7 +698,7 @@
                 <w:noProof/>
                 <w:webHidden/>
               </w:rPr>
-              <w:instrText xml:space="preserve"> PAGEREF _Toc120716810 \h </w:instrText>
+              <w:instrText xml:space="preserve"> PAGEREF _Toc121940012 \h </w:instrText>
             </w:r>
             <w:r>
               <w:rPr>
@@ -741,7 +741,7 @@
               <w:lang w:eastAsia="en-IE"/>
             </w:rPr>
           </w:pPr>
-          <w:hyperlink w:anchor="_Toc120716811" w:history="1">
+          <w:hyperlink w:anchor="_Toc121940013" w:history="1">
             <w:r>
               <w:rPr>
                 <w:rStyle w:val="Hyperlink"/>
@@ -768,7 +768,7 @@
                 <w:noProof/>
                 <w:webHidden/>
               </w:rPr>
-              <w:instrText xml:space="preserve"> PAGEREF _Toc120716811 \h </w:instrText>
+              <w:instrText xml:space="preserve"> PAGEREF _Toc121940013 \h </w:instrText>
             </w:r>
             <w:r>
               <w:rPr>
@@ -811,7 +811,7 @@
               <w:lang w:eastAsia="en-IE"/>
             </w:rPr>
           </w:pPr>
-          <w:hyperlink w:anchor="_Toc120716812" w:history="1">
+          <w:hyperlink w:anchor="_Toc121940014" w:history="1">
             <w:r>
               <w:rPr>
                 <w:rStyle w:val="Hyperlink"/>
@@ -838,7 +838,7 @@
                 <w:noProof/>
                 <w:webHidden/>
               </w:rPr>
-              <w:instrText xml:space="preserve"> PAGEREF _Toc120716812 \h </w:instrText>
+              <w:instrText xml:space="preserve"> PAGEREF _Toc121940014 \h </w:instrText>
             </w:r>
             <w:r>
               <w:rPr>
@@ -881,7 +881,7 @@
               <w:lang w:eastAsia="en-IE"/>
             </w:rPr>
           </w:pPr>
-          <w:hyperlink w:anchor="_Toc120716813" w:history="1">
+          <w:hyperlink w:anchor="_Toc121940015" w:history="1">
             <w:r>
               <w:rPr>
                 <w:rStyle w:val="Hyperlink"/>
@@ -908,7 +908,7 @@
                 <w:noProof/>
                 <w:webHidden/>
               </w:rPr>
-              <w:instrText xml:space="preserve"> PAGEREF _Toc120716813 \h </w:instrText>
+              <w:instrText xml:space="preserve"> PAGEREF _Toc121940015 \h </w:instrText>
             </w:r>
             <w:r>
               <w:rPr>
@@ -951,13 +951,13 @@
               <w:lang w:eastAsia="en-IE"/>
             </w:rPr>
           </w:pPr>
-          <w:hyperlink w:anchor="_Toc120716814" w:history="1">
+          <w:hyperlink w:anchor="_Toc121940016" w:history="1">
             <w:r>
               <w:rPr>
                 <w:rStyle w:val="Hyperlink"/>
                 <w:noProof/>
               </w:rPr>
-              <w:t>Description of Testing</w:t>
+              <w:t>https://blazorchucknorris.azurewebsites.net/</w:t>
             </w:r>
             <w:r>
               <w:rPr>
@@ -978,7 +978,7 @@
                 <w:noProof/>
                 <w:webHidden/>
               </w:rPr>
-              <w:instrText xml:space="preserve"> PAGEREF _Toc120716814 \h </w:instrText>
+              <w:instrText xml:space="preserve"> PAGEREF _Toc121940016 \h </w:instrText>
             </w:r>
             <w:r>
               <w:rPr>
@@ -1021,13 +1021,13 @@
               <w:lang w:eastAsia="en-IE"/>
             </w:rPr>
           </w:pPr>
-          <w:hyperlink w:anchor="_Toc120716815" w:history="1">
+          <w:hyperlink w:anchor="_Toc121940017" w:history="1">
             <w:r>
               <w:rPr>
                 <w:rStyle w:val="Hyperlink"/>
                 <w:noProof/>
               </w:rPr>
-              <w:t>Code Quality &amp; Metrics</w:t>
+              <w:t>Description of Testing</w:t>
             </w:r>
             <w:r>
               <w:rPr>
@@ -1048,7 +1048,7 @@
                 <w:noProof/>
                 <w:webHidden/>
               </w:rPr>
-              <w:instrText xml:space="preserve"> PAGEREF _Toc120716815 \h </w:instrText>
+              <w:instrText xml:space="preserve"> PAGEREF _Toc121940017 \h </w:instrText>
             </w:r>
             <w:r>
               <w:rPr>
@@ -1091,12 +1091,222 @@
               <w:lang w:eastAsia="en-IE"/>
             </w:rPr>
           </w:pPr>
-          <w:hyperlink w:anchor="_Toc120716816" w:history="1">
+          <w:hyperlink w:anchor="_Toc121940018" w:history="1">
             <w:r>
               <w:rPr>
                 <w:rStyle w:val="Hyperlink"/>
                 <w:noProof/>
               </w:rPr>
+              <w:t>Code Quality &amp; Metrics</w:t>
+            </w:r>
+            <w:r>
+              <w:rPr>
+                <w:noProof/>
+                <w:webHidden/>
+              </w:rPr>
+              <w:tab/>
+            </w:r>
+            <w:r>
+              <w:rPr>
+                <w:noProof/>
+                <w:webHidden/>
+              </w:rPr>
+              <w:fldChar w:fldCharType="begin"/>
+            </w:r>
+            <w:r>
+              <w:rPr>
+                <w:noProof/>
+                <w:webHidden/>
+              </w:rPr>
+              <w:instrText xml:space="preserve"> PAGEREF _Toc121940018 \h </w:instrText>
+            </w:r>
+            <w:r>
+              <w:rPr>
+                <w:noProof/>
+                <w:webHidden/>
+              </w:rPr>
+            </w:r>
+            <w:r>
+              <w:rPr>
+                <w:noProof/>
+                <w:webHidden/>
+              </w:rPr>
+              <w:fldChar w:fldCharType="separate"/>
+            </w:r>
+            <w:r>
+              <w:rPr>
+                <w:noProof/>
+                <w:webHidden/>
+              </w:rPr>
+              <w:t>3</w:t>
+            </w:r>
+            <w:r>
+              <w:rPr>
+                <w:noProof/>
+                <w:webHidden/>
+              </w:rPr>
+              <w:fldChar w:fldCharType="end"/>
+            </w:r>
+          </w:hyperlink>
+        </w:p>
+        <w:p>
+          <w:pPr>
+            <w:pStyle w:val="TOC2"/>
+            <w:tabs>
+              <w:tab w:val="right" w:leader="dot" w:pos="9016"/>
+            </w:tabs>
+            <w:rPr>
+              <w:rFonts w:eastAsiaTheme="minorEastAsia"/>
+              <w:noProof/>
+              <w:lang w:eastAsia="en-IE"/>
+            </w:rPr>
+          </w:pPr>
+          <w:hyperlink w:anchor="_Toc121940019" w:history="1">
+            <w:r>
+              <w:rPr>
+                <w:rStyle w:val="Hyperlink"/>
+                <w:noProof/>
+              </w:rPr>
+              <w:t>Common Issues Encountered</w:t>
+            </w:r>
+            <w:r>
+              <w:rPr>
+                <w:noProof/>
+                <w:webHidden/>
+              </w:rPr>
+              <w:tab/>
+            </w:r>
+            <w:r>
+              <w:rPr>
+                <w:noProof/>
+                <w:webHidden/>
+              </w:rPr>
+              <w:fldChar w:fldCharType="begin"/>
+            </w:r>
+            <w:r>
+              <w:rPr>
+                <w:noProof/>
+                <w:webHidden/>
+              </w:rPr>
+              <w:instrText xml:space="preserve"> PAGEREF _Toc121940019 \h </w:instrText>
+            </w:r>
+            <w:r>
+              <w:rPr>
+                <w:noProof/>
+                <w:webHidden/>
+              </w:rPr>
+            </w:r>
+            <w:r>
+              <w:rPr>
+                <w:noProof/>
+                <w:webHidden/>
+              </w:rPr>
+              <w:fldChar w:fldCharType="separate"/>
+            </w:r>
+            <w:r>
+              <w:rPr>
+                <w:noProof/>
+                <w:webHidden/>
+              </w:rPr>
+              <w:t>4</w:t>
+            </w:r>
+            <w:r>
+              <w:rPr>
+                <w:noProof/>
+                <w:webHidden/>
+              </w:rPr>
+              <w:fldChar w:fldCharType="end"/>
+            </w:r>
+          </w:hyperlink>
+        </w:p>
+        <w:p>
+          <w:pPr>
+            <w:pStyle w:val="TOC2"/>
+            <w:tabs>
+              <w:tab w:val="right" w:leader="dot" w:pos="9016"/>
+            </w:tabs>
+            <w:rPr>
+              <w:rFonts w:eastAsiaTheme="minorEastAsia"/>
+              <w:noProof/>
+              <w:lang w:eastAsia="en-IE"/>
+            </w:rPr>
+          </w:pPr>
+          <w:hyperlink w:anchor="_Toc121940020" w:history="1">
+            <w:r>
+              <w:rPr>
+                <w:rStyle w:val="Hyperlink"/>
+                <w:noProof/>
+              </w:rPr>
+              <w:t>API URL</w:t>
+            </w:r>
+            <w:r>
+              <w:rPr>
+                <w:noProof/>
+                <w:webHidden/>
+              </w:rPr>
+              <w:tab/>
+            </w:r>
+            <w:r>
+              <w:rPr>
+                <w:noProof/>
+                <w:webHidden/>
+              </w:rPr>
+              <w:fldChar w:fldCharType="begin"/>
+            </w:r>
+            <w:r>
+              <w:rPr>
+                <w:noProof/>
+                <w:webHidden/>
+              </w:rPr>
+              <w:instrText xml:space="preserve"> PAGEREF _Toc121940020 \h </w:instrText>
+            </w:r>
+            <w:r>
+              <w:rPr>
+                <w:noProof/>
+                <w:webHidden/>
+              </w:rPr>
+            </w:r>
+            <w:r>
+              <w:rPr>
+                <w:noProof/>
+                <w:webHidden/>
+              </w:rPr>
+              <w:fldChar w:fldCharType="separate"/>
+            </w:r>
+            <w:r>
+              <w:rPr>
+                <w:noProof/>
+                <w:webHidden/>
+              </w:rPr>
+              <w:t>4</w:t>
+            </w:r>
+            <w:r>
+              <w:rPr>
+                <w:noProof/>
+                <w:webHidden/>
+              </w:rPr>
+              <w:fldChar w:fldCharType="end"/>
+            </w:r>
+          </w:hyperlink>
+        </w:p>
+        <w:p>
+          <w:pPr>
+            <w:pStyle w:val="TOC2"/>
+            <w:tabs>
+              <w:tab w:val="right" w:leader="dot" w:pos="9016"/>
+            </w:tabs>
+            <w:rPr>
+              <w:rFonts w:eastAsiaTheme="minorEastAsia"/>
+              <w:noProof/>
+              <w:lang w:eastAsia="en-IE"/>
+            </w:rPr>
+          </w:pPr>
+          <w:hyperlink w:anchor="_Toc121940021" w:history="1">
+            <w:r>
+              <w:rPr>
+                <w:rStyle w:val="Hyperlink"/>
+                <w:noProof/>
+              </w:rPr>
               <w:t>GitHub Repo URL</w:t>
             </w:r>
             <w:r>
@@ -1118,7 +1328,7 @@
                 <w:noProof/>
                 <w:webHidden/>
               </w:rPr>
-              <w:instrText xml:space="preserve"> PAGEREF _Toc120716816 \h </w:instrText>
+              <w:instrText xml:space="preserve"> PAGEREF _Toc121940021 \h </w:instrText>
             </w:r>
             <w:r>
               <w:rPr>
@@ -1138,7 +1348,7 @@
                 <w:noProof/>
                 <w:webHidden/>
               </w:rPr>
-              <w:t>3</w:t>
+              <w:t>4</w:t>
             </w:r>
             <w:r>
               <w:rPr>
@@ -1169,7 +1379,7 @@
       <w:r>
         <w:br w:type="column"/>
       </w:r>
-      <w:bookmarkStart w:id="0" w:name="_Toc120716810"/>
+      <w:bookmarkStart w:id="0" w:name="_Toc121940012"/>
       <w:r>
         <w:lastRenderedPageBreak/>
         <w:t>Introduction</w:t>
@@ -1188,7 +1398,7 @@
       <w:pPr>
         <w:pStyle w:val="Heading2"/>
       </w:pPr>
-      <w:bookmarkStart w:id="1" w:name="_Toc120716811"/>
+      <w:bookmarkStart w:id="1" w:name="_Toc121940013"/>
       <w:r>
         <w:t>Description</w:t>
       </w:r>
@@ -1210,11 +1420,9 @@
       <w:r>
         <w:t xml:space="preserve"> where random jokes which is done on the first page, random joke by category selection and a search functionality to look through the jokes that contain that </w:t>
       </w:r>
-      <w:proofErr w:type="gramStart"/>
-      <w:r>
-        <w:t>particular word</w:t>
-      </w:r>
-      <w:proofErr w:type="gramEnd"/>
+      <w:r>
+        <w:t>word</w:t>
+      </w:r>
       <w:r>
         <w:t>.</w:t>
       </w:r>
@@ -1231,7 +1439,7 @@
       <w:r>
         <w:t xml:space="preserve"> otherwise known as </w:t>
       </w:r>
-      <w:hyperlink r:id="rId6" w:history="1">
+      <w:hyperlink r:id="rId8" w:history="1">
         <w:r>
           <w:rPr>
             <w:rStyle w:val="Hyperlink"/>
@@ -1247,7 +1455,7 @@
       <w:r>
         <w:t xml:space="preserve">.Net packages that were used were the following, </w:t>
       </w:r>
-      <w:hyperlink r:id="rId7" w:history="1">
+      <w:hyperlink r:id="rId9" w:history="1">
         <w:proofErr w:type="spellStart"/>
         <w:r>
           <w:rPr>
@@ -1260,7 +1468,7 @@
       <w:r>
         <w:t xml:space="preserve"> and </w:t>
       </w:r>
-      <w:hyperlink r:id="rId8" w:history="1">
+      <w:hyperlink r:id="rId10" w:history="1">
         <w:proofErr w:type="spellStart"/>
         <w:r>
           <w:rPr>
@@ -1278,7 +1486,7 @@
       <w:pPr>
         <w:pStyle w:val="Heading2"/>
       </w:pPr>
-      <w:bookmarkStart w:id="2" w:name="_Toc120716812"/>
+      <w:bookmarkStart w:id="2" w:name="_Toc121940014"/>
       <w:r>
         <w:t>Screenshots</w:t>
       </w:r>
@@ -1308,7 +1516,7 @@
                     <pic:cNvPicPr/>
                   </pic:nvPicPr>
                   <pic:blipFill>
-                    <a:blip r:embed="rId9"/>
+                    <a:blip r:embed="rId11"/>
                     <a:stretch>
                       <a:fillRect/>
                     </a:stretch>
@@ -1366,7 +1574,7 @@
                     <pic:cNvPicPr/>
                   </pic:nvPicPr>
                   <pic:blipFill>
-                    <a:blip r:embed="rId10"/>
+                    <a:blip r:embed="rId12"/>
                     <a:stretch>
                       <a:fillRect/>
                     </a:stretch>
@@ -1394,14 +1602,24 @@
       <w:r>
         <w:t xml:space="preserve">Figure </w:t>
       </w:r>
-      <w:fldSimple w:instr=" SEQ Figure \* ARABIC ">
-        <w:r>
-          <w:rPr>
-            <w:noProof/>
-          </w:rPr>
-          <w:t>2</w:t>
-        </w:r>
-      </w:fldSimple>
+      <w:r>
+        <w:fldChar w:fldCharType="begin"/>
+      </w:r>
+      <w:r>
+        <w:instrText xml:space="preserve"> SEQ Figure \* ARABIC </w:instrText>
+      </w:r>
+      <w:r>
+        <w:fldChar w:fldCharType="separate"/>
+      </w:r>
+      <w:r>
+        <w:rPr>
+          <w:noProof/>
+        </w:rPr>
+        <w:t>2</w:t>
+      </w:r>
+      <w:r>
+        <w:fldChar w:fldCharType="end"/>
+      </w:r>
       <w:r>
         <w:t xml:space="preserve"> Search Chuck Norris Facts, as of writing this I struggled to display it correctly.</w:t>
       </w:r>
@@ -1431,7 +1649,7 @@
                     <pic:cNvPicPr/>
                   </pic:nvPicPr>
                   <pic:blipFill>
-                    <a:blip r:embed="rId11"/>
+                    <a:blip r:embed="rId13"/>
                     <a:stretch>
                       <a:fillRect/>
                     </a:stretch>
@@ -1459,14 +1677,24 @@
       <w:r>
         <w:t xml:space="preserve">Figure </w:t>
       </w:r>
-      <w:fldSimple w:instr=" SEQ Figure \* ARABIC ">
-        <w:r>
-          <w:rPr>
-            <w:noProof/>
-          </w:rPr>
-          <w:t>3</w:t>
-        </w:r>
-      </w:fldSimple>
+      <w:r>
+        <w:fldChar w:fldCharType="begin"/>
+      </w:r>
+      <w:r>
+        <w:instrText xml:space="preserve"> SEQ Figure \* ARABIC </w:instrText>
+      </w:r>
+      <w:r>
+        <w:fldChar w:fldCharType="separate"/>
+      </w:r>
+      <w:r>
+        <w:rPr>
+          <w:noProof/>
+        </w:rPr>
+        <w:t>3</w:t>
+      </w:r>
+      <w:r>
+        <w:fldChar w:fldCharType="end"/>
+      </w:r>
       <w:r>
         <w:t xml:space="preserve"> A list of all the categories that the website has,</w:t>
       </w:r>
@@ -1475,7 +1703,7 @@
       <w:pPr>
         <w:pStyle w:val="Heading2"/>
       </w:pPr>
-      <w:bookmarkStart w:id="3" w:name="_Toc120716813"/>
+      <w:bookmarkStart w:id="3" w:name="_Toc121940015"/>
       <w:r>
         <w:t xml:space="preserve">URI for Deployed </w:t>
       </w:r>
@@ -1487,73 +1715,274 @@
     <w:p>
       <w:pPr>
         <w:pStyle w:val="Heading2"/>
+        <w:rPr>
+          <w:rFonts w:asciiTheme="minorHAnsi" w:eastAsiaTheme="minorHAnsi" w:hAnsiTheme="minorHAnsi" w:cstheme="minorBidi"/>
+          <w:color w:val="auto"/>
+          <w:sz w:val="22"/>
+          <w:szCs w:val="22"/>
+        </w:rPr>
       </w:pPr>
-      <w:bookmarkStart w:id="4" w:name="_Toc120716814"/>
-      <w:r>
-        <w:t>Description</w:t>
-      </w:r>
-      <w:r>
-        <w:t xml:space="preserve"> of Testing</w:t>
-      </w:r>
-      <w:bookmarkEnd w:id="4"/>
+      <w:hyperlink r:id="rId14" w:history="1">
+        <w:bookmarkStart w:id="4" w:name="_Toc121940016"/>
+        <w:r>
+          <w:rPr>
+            <w:rStyle w:val="Hyperlink"/>
+            <w:rFonts w:asciiTheme="minorHAnsi" w:eastAsiaTheme="minorHAnsi" w:hAnsiTheme="minorHAnsi" w:cstheme="minorBidi"/>
+            <w:sz w:val="22"/>
+            <w:szCs w:val="22"/>
+          </w:rPr>
+          <w:t>https://blazorchucknorris.azurewebsites.net/</w:t>
+        </w:r>
+        <w:bookmarkEnd w:id="4"/>
+      </w:hyperlink>
     </w:p>
     <w:p>
       <w:pPr>
         <w:pStyle w:val="Heading2"/>
       </w:pPr>
-      <w:bookmarkStart w:id="5" w:name="_Toc120716815"/>
-      <w:r>
-        <w:t>Code Quality &amp; Metrics</w:t>
+      <w:bookmarkStart w:id="5" w:name="_Toc121940017"/>
+      <w:r>
+        <w:t>Description</w:t>
+      </w:r>
+      <w:r>
+        <w:t xml:space="preserve"> of Testing</w:t>
       </w:r>
       <w:bookmarkEnd w:id="5"/>
     </w:p>
     <w:p>
       <w:r>
-        <w:t xml:space="preserve">The facts are in a </w:t>
-      </w:r>
-      <w:proofErr w:type="spellStart"/>
-      <w:r>
-        <w:t>json</w:t>
-      </w:r>
-      <w:proofErr w:type="spellEnd"/>
-      <w:r>
-        <w:t xml:space="preserve"> format and not a </w:t>
-      </w:r>
-      <w:proofErr w:type="spellStart"/>
-      <w:r>
-        <w:t>json</w:t>
-      </w:r>
-      <w:proofErr w:type="spellEnd"/>
-      <w:r>
-        <w:t xml:space="preserve"> array which proved problematic when pulling lists of the items.</w:t>
+        <w:t>I set up unit testing however I failed to figure out how to appropriately do so, the theoretical tests I would attempt would be testing that the search function outputs search results, testing that there was a response from the API and testing that the categories correctly showed up as they should.</w:t>
       </w:r>
     </w:p>
-    <w:p/>
     <w:p>
       <w:pPr>
         <w:pStyle w:val="Heading2"/>
       </w:pPr>
-      <w:bookmarkStart w:id="6" w:name="_Toc120716816"/>
-      <w:r>
-        <w:t>GitHub</w:t>
-      </w:r>
-      <w:r>
-        <w:t xml:space="preserve"> Repo</w:t>
-      </w:r>
-      <w:r>
-        <w:t xml:space="preserve"> UR</w:t>
-      </w:r>
-      <w:r>
-        <w:t>L</w:t>
+      <w:bookmarkStart w:id="6" w:name="_Toc121940018"/>
+      <w:r>
+        <w:t>Code Quality &amp; Metrics</w:t>
       </w:r>
       <w:bookmarkEnd w:id="6"/>
     </w:p>
     <w:p>
       <w:r>
+        <w:rPr>
+          <w:noProof/>
+        </w:rPr>
+        <w:drawing>
+          <wp:inline distT="0" distB="0" distL="0" distR="0" wp14:anchorId="5ADA617F" wp14:editId="169E2F3B">
+            <wp:extent cx="6372225" cy="581025"/>
+            <wp:effectExtent l="0" t="0" r="9525" b="9525"/>
+            <wp:docPr id="7" name="Picture 7"/>
+            <wp:cNvGraphicFramePr>
+              <a:graphicFrameLocks xmlns:a="http://schemas.openxmlformats.org/drawingml/2006/main" noChangeAspect="1"/>
+            </wp:cNvGraphicFramePr>
+            <a:graphic xmlns:a="http://schemas.openxmlformats.org/drawingml/2006/main">
+              <a:graphicData uri="http://schemas.openxmlformats.org/drawingml/2006/picture">
+                <pic:pic xmlns:pic="http://schemas.openxmlformats.org/drawingml/2006/picture">
+                  <pic:nvPicPr>
+                    <pic:cNvPr id="1" name=""/>
+                    <pic:cNvPicPr/>
+                  </pic:nvPicPr>
+                  <pic:blipFill>
+                    <a:blip r:embed="rId15"/>
+                    <a:stretch>
+                      <a:fillRect/>
+                    </a:stretch>
+                  </pic:blipFill>
+                  <pic:spPr>
+                    <a:xfrm>
+                      <a:off x="0" y="0"/>
+                      <a:ext cx="6372225" cy="581025"/>
+                    </a:xfrm>
+                    <a:prstGeom prst="rect">
+                      <a:avLst/>
+                    </a:prstGeom>
+                  </pic:spPr>
+                </pic:pic>
+              </a:graphicData>
+            </a:graphic>
+          </wp:inline>
+        </w:drawing>
+      </w:r>
+    </w:p>
+    <w:p>
+      <w:r>
+        <w:lastRenderedPageBreak/>
+        <w:drawing>
+          <wp:inline distT="0" distB="0" distL="0" distR="0" wp14:anchorId="28E418EC" wp14:editId="1F81031A">
+            <wp:extent cx="5849611" cy="6090699"/>
+            <wp:effectExtent l="0" t="0" r="0" b="5715"/>
+            <wp:docPr id="6" name="Picture 6"/>
+            <wp:cNvGraphicFramePr>
+              <a:graphicFrameLocks xmlns:a="http://schemas.openxmlformats.org/drawingml/2006/main" noChangeAspect="1"/>
+            </wp:cNvGraphicFramePr>
+            <a:graphic xmlns:a="http://schemas.openxmlformats.org/drawingml/2006/main">
+              <a:graphicData uri="http://schemas.openxmlformats.org/drawingml/2006/picture">
+                <pic:pic xmlns:pic="http://schemas.openxmlformats.org/drawingml/2006/picture">
+                  <pic:nvPicPr>
+                    <pic:cNvPr id="0" name="Picture 2"/>
+                    <pic:cNvPicPr>
+                      <a:picLocks noChangeAspect="1" noChangeArrowheads="1"/>
+                    </pic:cNvPicPr>
+                  </pic:nvPicPr>
+                  <pic:blipFill>
+                    <a:blip r:embed="rId16" cstate="print">
+                      <a:extLst>
+                        <a:ext uri="{28A0092B-C50C-407E-A947-70E740481C1C}">
+                          <a14:useLocalDpi xmlns:a14="http://schemas.microsoft.com/office/drawing/2010/main" val="0"/>
+                        </a:ext>
+                      </a:extLst>
+                    </a:blip>
+                    <a:srcRect/>
+                    <a:stretch>
+                      <a:fillRect/>
+                    </a:stretch>
+                  </pic:blipFill>
+                  <pic:spPr bwMode="auto">
+                    <a:xfrm>
+                      <a:off x="0" y="0"/>
+                      <a:ext cx="5870907" cy="6112873"/>
+                    </a:xfrm>
+                    <a:prstGeom prst="rect">
+                      <a:avLst/>
+                    </a:prstGeom>
+                    <a:noFill/>
+                    <a:ln>
+                      <a:noFill/>
+                    </a:ln>
+                  </pic:spPr>
+                </pic:pic>
+              </a:graphicData>
+            </a:graphic>
+          </wp:inline>
+        </w:drawing>
+      </w:r>
+    </w:p>
+    <w:p>
+      <w:pPr>
+        <w:pStyle w:val="Heading2"/>
+      </w:pPr>
+      <w:bookmarkStart w:id="7" w:name="_Toc121940019"/>
+      <w:r>
+        <w:t>Common Issues Encountered</w:t>
+      </w:r>
+      <w:bookmarkEnd w:id="7"/>
+    </w:p>
+    <w:p>
+      <w:r>
+        <w:t xml:space="preserve">The </w:t>
+      </w:r>
+      <w:proofErr w:type="spellStart"/>
+      <w:r>
+        <w:t>webapi</w:t>
+      </w:r>
+      <w:proofErr w:type="spellEnd"/>
+      <w:r>
+        <w:t xml:space="preserve"> out putted it’s results as </w:t>
+      </w:r>
+      <w:proofErr w:type="spellStart"/>
+      <w:r>
+        <w:t>json</w:t>
+      </w:r>
+      <w:proofErr w:type="spellEnd"/>
+      <w:r>
+        <w:t xml:space="preserve"> files however these were not in arrays, I didn’t realise this at the start and spent a significant amount of time struggling with formatting the </w:t>
+      </w:r>
+      <w:proofErr w:type="spellStart"/>
+      <w:r>
+        <w:t>json’s</w:t>
+      </w:r>
+      <w:proofErr w:type="spellEnd"/>
+      <w:r>
+        <w:t xml:space="preserve"> output correctly and still do.</w:t>
+      </w:r>
+    </w:p>
+    <w:p>
+      <w:r>
+        <w:t xml:space="preserve">I switched API’s twice during this project, the first one was switched out as </w:t>
+      </w:r>
+      <w:proofErr w:type="spellStart"/>
+      <w:r>
+        <w:t>RapidAPI</w:t>
+      </w:r>
+      <w:proofErr w:type="spellEnd"/>
+      <w:r>
+        <w:t xml:space="preserve"> limited the </w:t>
+      </w:r>
+      <w:r>
+        <w:t>number</w:t>
+      </w:r>
+      <w:r>
+        <w:t xml:space="preserve"> of requests you could make from an API which proved problematic and the second one was switched out as I </w:t>
+      </w:r>
+      <w:proofErr w:type="gramStart"/>
+      <w:r>
+        <w:t>couldn’t</w:t>
+      </w:r>
+      <w:proofErr w:type="gramEnd"/>
+      <w:r>
+        <w:t xml:space="preserve"> consistently pull from the API.</w:t>
+      </w:r>
+    </w:p>
+    <w:p>
+      <w:r>
+        <w:t xml:space="preserve">My original code was I would </w:t>
+      </w:r>
+      <w:proofErr w:type="gramStart"/>
+      <w:r>
+        <w:t>said</w:t>
+      </w:r>
+      <w:proofErr w:type="gramEnd"/>
+      <w:r>
+        <w:t xml:space="preserve"> a lot more advanced and you can see it under the folder ‘Cocktails’ until ‘spring cleaning’ git push to main, I would have preferred to do my code this way but because of the many issues and the incredible amount of stress I basically stripped down my code to bare bones.</w:t>
+      </w:r>
+    </w:p>
+    <w:p>
+      <w:pPr>
+        <w:pStyle w:val="Heading2"/>
+      </w:pPr>
+      <w:bookmarkStart w:id="8" w:name="_Toc121940020"/>
+      <w:r>
+        <w:lastRenderedPageBreak/>
+        <w:t>API</w:t>
+      </w:r>
+      <w:r>
+        <w:t xml:space="preserve"> URL</w:t>
+      </w:r>
+      <w:bookmarkEnd w:id="8"/>
+    </w:p>
+    <w:p>
+      <w:r>
+        <w:t>https://api.chucknorris.io/</w:t>
+      </w:r>
+    </w:p>
+    <w:p>
+      <w:pPr>
+        <w:pStyle w:val="Heading2"/>
+      </w:pPr>
+      <w:bookmarkStart w:id="9" w:name="_Toc121940021"/>
+      <w:r>
+        <w:t>GitHub</w:t>
+      </w:r>
+      <w:r>
+        <w:t xml:space="preserve"> Repo</w:t>
+      </w:r>
+      <w:r>
+        <w:t xml:space="preserve"> UR</w:t>
+      </w:r>
+      <w:r>
+        <w:t>L</w:t>
+      </w:r>
+      <w:bookmarkEnd w:id="9"/>
+    </w:p>
+    <w:p>
+      <w:r>
         <w:t>https://github.com/CiananNicolai/ASP.Net-Core-Blazor-Project-API</w:t>
       </w:r>
     </w:p>
     <w:sectPr>
+      <w:footerReference w:type="default" r:id="rId17"/>
       <w:pgSz w:w="11906" w:h="16838"/>
       <w:pgMar w:top="1440" w:right="1440" w:bottom="1440" w:left="1440" w:header="708" w:footer="708" w:gutter="0"/>
       <w:pgNumType w:start="0"/>
@@ -1563,6 +1992,109 @@
     </w:sectPr>
   </w:body>
 </w:document>
+</file>
+
+<file path=word/endnotes.xml><?xml version="1.0" encoding="utf-8"?>
+<w:endnotes xmlns:wpc="http://schemas.microsoft.com/office/word/2010/wordprocessingCanvas" xmlns:cx="http://schemas.microsoft.com/office/drawing/2014/chartex" xmlns:cx1="http://schemas.microsoft.com/office/drawing/2015/9/8/chartex" xmlns:cx2="http://schemas.microsoft.com/office/drawing/2015/10/21/chartex" xmlns:cx3="http://schemas.microsoft.com/office/drawing/2016/5/9/chartex" xmlns:cx4="http://schemas.microsoft.com/office/drawing/2016/5/10/chartex" xmlns:cx5="http://schemas.microsoft.com/office/drawing/2016/5/11/chartex" xmlns:cx6="http://schemas.microsoft.com/office/drawing/2016/5/12/chartex" xmlns:cx7="http://schemas.microsoft.com/office/drawing/2016/5/13/chartex" xmlns:cx8="http://schemas.microsoft.com/office/drawing/2016/5/14/chartex" xmlns:mc="http://schemas.openxmlformats.org/markup-compatibility/2006" xmlns:aink="http://schemas.microsoft.com/office/drawing/2016/ink" xmlns:am3d="http://schemas.microsoft.com/office/drawing/2017/model3d" xmlns:o="urn:schemas-microsoft-com:office:office" xmlns:oel="http://schemas.microsoft.com/office/2019/extlst" xmlns:r="http://schemas.openxmlformats.org/officeDocument/2006/relationships" xmlns:m="http://schemas.openxmlformats.org/officeDocument/2006/math" xmlns:v="urn:schemas-microsoft-com:vml" xmlns:wp14="http://schemas.microsoft.com/office/word/2010/wordprocessingDrawing" xmlns:wp="http://schemas.openxmlformats.org/drawingml/2006/wordprocessingDrawing" xmlns:w10="urn:schemas-microsoft-com:office:word" xmlns:w="http://schemas.openxmlformats.org/wordprocessingml/2006/main" xmlns:w14="http://schemas.microsoft.com/office/word/2010/wordml" xmlns:w15="http://schemas.microsoft.com/office/word/2012/wordml" xmlns:w16cex="http://schemas.microsoft.com/office/word/2018/wordml/cex" xmlns:w16cid="http://schemas.microsoft.com/office/word/2016/wordml/cid" xmlns:w16="http://schemas.microsoft.com/office/word/2018/wordml" xmlns:w16sdtdh="http://schemas.microsoft.com/office/word/2020/wordml/sdtdatahash" xmlns:w16se="http://schemas.microsoft.com/office/word/2015/wordml/symex" xmlns:wpg="http://schemas.microsoft.com/office/word/2010/wordprocessingGroup" xmlns:wpi="http://schemas.microsoft.com/office/word/2010/wordprocessingInk" xmlns:wne="http://schemas.microsoft.com/office/word/2006/wordml" xmlns:wps="http://schemas.microsoft.com/office/word/2010/wordprocessingShape" mc:Ignorable="w14 w15 w16se w16cid w16 w16cex w16sdtdh wp14">
+  <w:endnote w:type="separator" w:id="-1">
+    <w:p>
+      <w:pPr>
+        <w:spacing w:after="0" w:line="240" w:lineRule="auto"/>
+      </w:pPr>
+      <w:r>
+        <w:separator/>
+      </w:r>
+    </w:p>
+  </w:endnote>
+  <w:endnote w:type="continuationSeparator" w:id="0">
+    <w:p>
+      <w:pPr>
+        <w:spacing w:after="0" w:line="240" w:lineRule="auto"/>
+      </w:pPr>
+      <w:r>
+        <w:continuationSeparator/>
+      </w:r>
+    </w:p>
+  </w:endnote>
+</w:endnotes>
+</file>
+
+<file path=word/footer1.xml><?xml version="1.0" encoding="utf-8"?>
+<w:ftr xmlns:wpc="http://schemas.microsoft.com/office/word/2010/wordprocessingCanvas" xmlns:cx="http://schemas.microsoft.com/office/drawing/2014/chartex" xmlns:cx1="http://schemas.microsoft.com/office/drawing/2015/9/8/chartex" xmlns:cx2="http://schemas.microsoft.com/office/drawing/2015/10/21/chartex" xmlns:cx3="http://schemas.microsoft.com/office/drawing/2016/5/9/chartex" xmlns:cx4="http://schemas.microsoft.com/office/drawing/2016/5/10/chartex" xmlns:cx5="http://schemas.microsoft.com/office/drawing/2016/5/11/chartex" xmlns:cx6="http://schemas.microsoft.com/office/drawing/2016/5/12/chartex" xmlns:cx7="http://schemas.microsoft.com/office/drawing/2016/5/13/chartex" xmlns:cx8="http://schemas.microsoft.com/office/drawing/2016/5/14/chartex" xmlns:mc="http://schemas.openxmlformats.org/markup-compatibility/2006" xmlns:aink="http://schemas.microsoft.com/office/drawing/2016/ink" xmlns:am3d="http://schemas.microsoft.com/office/drawing/2017/model3d" xmlns:o="urn:schemas-microsoft-com:office:office" xmlns:oel="http://schemas.microsoft.com/office/2019/extlst" xmlns:r="http://schemas.openxmlformats.org/officeDocument/2006/relationships" xmlns:m="http://schemas.openxmlformats.org/officeDocument/2006/math" xmlns:v="urn:schemas-microsoft-com:vml" xmlns:wp14="http://schemas.microsoft.com/office/word/2010/wordprocessingDrawing" xmlns:wp="http://schemas.openxmlformats.org/drawingml/2006/wordprocessingDrawing" xmlns:w10="urn:schemas-microsoft-com:office:word" xmlns:w="http://schemas.openxmlformats.org/wordprocessingml/2006/main" xmlns:w14="http://schemas.microsoft.com/office/word/2010/wordml" xmlns:w15="http://schemas.microsoft.com/office/word/2012/wordml" xmlns:w16cex="http://schemas.microsoft.com/office/word/2018/wordml/cex" xmlns:w16cid="http://schemas.microsoft.com/office/word/2016/wordml/cid" xmlns:w16="http://schemas.microsoft.com/office/word/2018/wordml" xmlns:w16sdtdh="http://schemas.microsoft.com/office/word/2020/wordml/sdtdatahash" xmlns:w16se="http://schemas.microsoft.com/office/word/2015/wordml/symex" xmlns:wpg="http://schemas.microsoft.com/office/word/2010/wordprocessingGroup" xmlns:wpi="http://schemas.microsoft.com/office/word/2010/wordprocessingInk" xmlns:wne="http://schemas.microsoft.com/office/word/2006/wordml" xmlns:wps="http://schemas.microsoft.com/office/word/2010/wordprocessingShape" mc:Ignorable="w14 w15 w16se w16cid w16 w16cex w16sdtdh wp14">
+  <w:sdt>
+    <w:sdtPr>
+      <w:id w:val="100077772"/>
+      <w:docPartObj>
+        <w:docPartGallery w:val="Page Numbers (Bottom of Page)"/>
+        <w:docPartUnique/>
+      </w:docPartObj>
+    </w:sdtPr>
+    <w:sdtEndPr>
+      <w:rPr>
+        <w:noProof/>
+      </w:rPr>
+    </w:sdtEndPr>
+    <w:sdtContent>
+      <w:p>
+        <w:pPr>
+          <w:pStyle w:val="Footer"/>
+          <w:jc w:val="right"/>
+        </w:pPr>
+        <w:r>
+          <w:fldChar w:fldCharType="begin"/>
+        </w:r>
+        <w:r>
+          <w:instrText xml:space="preserve"> PAGE   \* MERGEFORMAT </w:instrText>
+        </w:r>
+        <w:r>
+          <w:fldChar w:fldCharType="separate"/>
+        </w:r>
+        <w:r>
+          <w:rPr>
+            <w:noProof/>
+          </w:rPr>
+          <w:t>2</w:t>
+        </w:r>
+        <w:r>
+          <w:rPr>
+            <w:noProof/>
+          </w:rPr>
+          <w:fldChar w:fldCharType="end"/>
+        </w:r>
+      </w:p>
+    </w:sdtContent>
+  </w:sdt>
+  <w:p>
+    <w:pPr>
+      <w:pStyle w:val="Footer"/>
+    </w:pPr>
+  </w:p>
+</w:ftr>
+</file>
+
+<file path=word/footnotes.xml><?xml version="1.0" encoding="utf-8"?>
+<w:footnotes xmlns:wpc="http://schemas.microsoft.com/office/word/2010/wordprocessingCanvas" xmlns:cx="http://schemas.microsoft.com/office/drawing/2014/chartex" xmlns:cx1="http://schemas.microsoft.com/office/drawing/2015/9/8/chartex" xmlns:cx2="http://schemas.microsoft.com/office/drawing/2015/10/21/chartex" xmlns:cx3="http://schemas.microsoft.com/office/drawing/2016/5/9/chartex" xmlns:cx4="http://schemas.microsoft.com/office/drawing/2016/5/10/chartex" xmlns:cx5="http://schemas.microsoft.com/office/drawing/2016/5/11/chartex" xmlns:cx6="http://schemas.microsoft.com/office/drawing/2016/5/12/chartex" xmlns:cx7="http://schemas.microsoft.com/office/drawing/2016/5/13/chartex" xmlns:cx8="http://schemas.microsoft.com/office/drawing/2016/5/14/chartex" xmlns:mc="http://schemas.openxmlformats.org/markup-compatibility/2006" xmlns:aink="http://schemas.microsoft.com/office/drawing/2016/ink" xmlns:am3d="http://schemas.microsoft.com/office/drawing/2017/model3d" xmlns:o="urn:schemas-microsoft-com:office:office" xmlns:oel="http://schemas.microsoft.com/office/2019/extlst" xmlns:r="http://schemas.openxmlformats.org/officeDocument/2006/relationships" xmlns:m="http://schemas.openxmlformats.org/officeDocument/2006/math" xmlns:v="urn:schemas-microsoft-com:vml" xmlns:wp14="http://schemas.microsoft.com/office/word/2010/wordprocessingDrawing" xmlns:wp="http://schemas.openxmlformats.org/drawingml/2006/wordprocessingDrawing" xmlns:w10="urn:schemas-microsoft-com:office:word" xmlns:w="http://schemas.openxmlformats.org/wordprocessingml/2006/main" xmlns:w14="http://schemas.microsoft.com/office/word/2010/wordml" xmlns:w15="http://schemas.microsoft.com/office/word/2012/wordml" xmlns:w16cex="http://schemas.microsoft.com/office/word/2018/wordml/cex" xmlns:w16cid="http://schemas.microsoft.com/office/word/2016/wordml/cid" xmlns:w16="http://schemas.microsoft.com/office/word/2018/wordml" xmlns:w16sdtdh="http://schemas.microsoft.com/office/word/2020/wordml/sdtdatahash" xmlns:w16se="http://schemas.microsoft.com/office/word/2015/wordml/symex" xmlns:wpg="http://schemas.microsoft.com/office/word/2010/wordprocessingGroup" xmlns:wpi="http://schemas.microsoft.com/office/word/2010/wordprocessingInk" xmlns:wne="http://schemas.microsoft.com/office/word/2006/wordml" xmlns:wps="http://schemas.microsoft.com/office/word/2010/wordprocessingShape" mc:Ignorable="w14 w15 w16se w16cid w16 w16cex w16sdtdh wp14">
+  <w:footnote w:type="separator" w:id="-1">
+    <w:p>
+      <w:pPr>
+        <w:spacing w:after="0" w:line="240" w:lineRule="auto"/>
+      </w:pPr>
+      <w:r>
+        <w:separator/>
+      </w:r>
+    </w:p>
+  </w:footnote>
+  <w:footnote w:type="continuationSeparator" w:id="0">
+    <w:p>
+      <w:pPr>
+        <w:spacing w:after="0" w:line="240" w:lineRule="auto"/>
+      </w:pPr>
+      <w:r>
+        <w:continuationSeparator/>
+      </w:r>
+    </w:p>
+  </w:footnote>
+</w:footnotes>
 </file>
 
 <file path=word/styles.xml><?xml version="1.0" encoding="utf-8"?>
@@ -2032,7 +2564,6 @@
   <w:style w:type="character" w:default="1" w:styleId="DefaultParagraphFont">
     <w:name w:val="Default Paragraph Font"/>
     <w:uiPriority w:val="1"/>
-    <w:semiHidden/>
     <w:unhideWhenUsed/>
   </w:style>
   <w:style w:type="table" w:default="1" w:styleId="TableNormal">
@@ -2236,6 +2767,50 @@
       <w:color w:val="605E5C"/>
       <w:shd w:val="clear" w:color="auto" w:fill="E1DFDD"/>
     </w:rPr>
+  </w:style>
+  <w:style w:type="paragraph" w:styleId="Header">
+    <w:name w:val="header"/>
+    <w:basedOn w:val="Normal"/>
+    <w:link w:val="HeaderChar"/>
+    <w:uiPriority w:val="99"/>
+    <w:unhideWhenUsed/>
+    <w:rsid w:val="00423C3B"/>
+    <w:pPr>
+      <w:tabs>
+        <w:tab w:val="center" w:pos="4513"/>
+        <w:tab w:val="right" w:pos="9026"/>
+      </w:tabs>
+      <w:spacing w:after="0" w:line="240" w:lineRule="auto"/>
+    </w:pPr>
+  </w:style>
+  <w:style w:type="character" w:customStyle="1" w:styleId="HeaderChar">
+    <w:name w:val="Header Char"/>
+    <w:basedOn w:val="DefaultParagraphFont"/>
+    <w:link w:val="Header"/>
+    <w:uiPriority w:val="99"/>
+    <w:rsid w:val="00423C3B"/>
+  </w:style>
+  <w:style w:type="paragraph" w:styleId="Footer">
+    <w:name w:val="footer"/>
+    <w:basedOn w:val="Normal"/>
+    <w:link w:val="FooterChar"/>
+    <w:uiPriority w:val="99"/>
+    <w:unhideWhenUsed/>
+    <w:rsid w:val="00423C3B"/>
+    <w:pPr>
+      <w:tabs>
+        <w:tab w:val="center" w:pos="4513"/>
+        <w:tab w:val="right" w:pos="9026"/>
+      </w:tabs>
+      <w:spacing w:after="0" w:line="240" w:lineRule="auto"/>
+    </w:pPr>
+  </w:style>
+  <w:style w:type="character" w:customStyle="1" w:styleId="FooterChar">
+    <w:name w:val="Footer Char"/>
+    <w:basedOn w:val="DefaultParagraphFont"/>
+    <w:link w:val="Footer"/>
+    <w:uiPriority w:val="99"/>
+    <w:rsid w:val="00423C3B"/>
   </w:style>
 </w:styles>
 </file>

</xml_diff>

<commit_message>
finishing touches, video, documents, code.
</commit_message>
<xml_diff>
--- a/documents/CA 3 ASP.Net Core Blazor Project.docx
+++ b/documents/CA 3 ASP.Net Core Blazor Project.docx
@@ -671,7 +671,7 @@
           <w:r>
             <w:fldChar w:fldCharType="separate"/>
           </w:r>
-          <w:hyperlink w:anchor="_Toc121940012" w:history="1">
+          <w:hyperlink w:anchor="_Toc121943599" w:history="1">
             <w:r>
               <w:rPr>
                 <w:rStyle w:val="Hyperlink"/>
@@ -698,7 +698,7 @@
                 <w:noProof/>
                 <w:webHidden/>
               </w:rPr>
-              <w:instrText xml:space="preserve"> PAGEREF _Toc121940012 \h </w:instrText>
+              <w:instrText xml:space="preserve"> PAGEREF _Toc121943599 \h </w:instrText>
             </w:r>
             <w:r>
               <w:rPr>
@@ -741,7 +741,7 @@
               <w:lang w:eastAsia="en-IE"/>
             </w:rPr>
           </w:pPr>
-          <w:hyperlink w:anchor="_Toc121940013" w:history="1">
+          <w:hyperlink w:anchor="_Toc121943600" w:history="1">
             <w:r>
               <w:rPr>
                 <w:rStyle w:val="Hyperlink"/>
@@ -768,7 +768,7 @@
                 <w:noProof/>
                 <w:webHidden/>
               </w:rPr>
-              <w:instrText xml:space="preserve"> PAGEREF _Toc121940013 \h </w:instrText>
+              <w:instrText xml:space="preserve"> PAGEREF _Toc121943600 \h </w:instrText>
             </w:r>
             <w:r>
               <w:rPr>
@@ -811,7 +811,7 @@
               <w:lang w:eastAsia="en-IE"/>
             </w:rPr>
           </w:pPr>
-          <w:hyperlink w:anchor="_Toc121940014" w:history="1">
+          <w:hyperlink w:anchor="_Toc121943601" w:history="1">
             <w:r>
               <w:rPr>
                 <w:rStyle w:val="Hyperlink"/>
@@ -838,7 +838,7 @@
                 <w:noProof/>
                 <w:webHidden/>
               </w:rPr>
-              <w:instrText xml:space="preserve"> PAGEREF _Toc121940014 \h </w:instrText>
+              <w:instrText xml:space="preserve"> PAGEREF _Toc121943601 \h </w:instrText>
             </w:r>
             <w:r>
               <w:rPr>
@@ -881,7 +881,7 @@
               <w:lang w:eastAsia="en-IE"/>
             </w:rPr>
           </w:pPr>
-          <w:hyperlink w:anchor="_Toc121940015" w:history="1">
+          <w:hyperlink w:anchor="_Toc121943602" w:history="1">
             <w:r>
               <w:rPr>
                 <w:rStyle w:val="Hyperlink"/>
@@ -908,7 +908,7 @@
                 <w:noProof/>
                 <w:webHidden/>
               </w:rPr>
-              <w:instrText xml:space="preserve"> PAGEREF _Toc121940015 \h </w:instrText>
+              <w:instrText xml:space="preserve"> PAGEREF _Toc121943602 \h </w:instrText>
             </w:r>
             <w:r>
               <w:rPr>
@@ -928,7 +928,7 @@
                 <w:noProof/>
                 <w:webHidden/>
               </w:rPr>
-              <w:t>3</w:t>
+              <w:t>5</w:t>
             </w:r>
             <w:r>
               <w:rPr>
@@ -951,7 +951,7 @@
               <w:lang w:eastAsia="en-IE"/>
             </w:rPr>
           </w:pPr>
-          <w:hyperlink w:anchor="_Toc121940016" w:history="1">
+          <w:hyperlink w:anchor="_Toc121943603" w:history="1">
             <w:r>
               <w:rPr>
                 <w:rStyle w:val="Hyperlink"/>
@@ -978,7 +978,7 @@
                 <w:noProof/>
                 <w:webHidden/>
               </w:rPr>
-              <w:instrText xml:space="preserve"> PAGEREF _Toc121940016 \h </w:instrText>
+              <w:instrText xml:space="preserve"> PAGEREF _Toc121943603 \h </w:instrText>
             </w:r>
             <w:r>
               <w:rPr>
@@ -998,7 +998,7 @@
                 <w:noProof/>
                 <w:webHidden/>
               </w:rPr>
-              <w:t>3</w:t>
+              <w:t>5</w:t>
             </w:r>
             <w:r>
               <w:rPr>
@@ -1021,7 +1021,7 @@
               <w:lang w:eastAsia="en-IE"/>
             </w:rPr>
           </w:pPr>
-          <w:hyperlink w:anchor="_Toc121940017" w:history="1">
+          <w:hyperlink w:anchor="_Toc121943604" w:history="1">
             <w:r>
               <w:rPr>
                 <w:rStyle w:val="Hyperlink"/>
@@ -1048,7 +1048,7 @@
                 <w:noProof/>
                 <w:webHidden/>
               </w:rPr>
-              <w:instrText xml:space="preserve"> PAGEREF _Toc121940017 \h </w:instrText>
+              <w:instrText xml:space="preserve"> PAGEREF _Toc121943604 \h </w:instrText>
             </w:r>
             <w:r>
               <w:rPr>
@@ -1068,7 +1068,7 @@
                 <w:noProof/>
                 <w:webHidden/>
               </w:rPr>
-              <w:t>3</w:t>
+              <w:t>5</w:t>
             </w:r>
             <w:r>
               <w:rPr>
@@ -1091,7 +1091,7 @@
               <w:lang w:eastAsia="en-IE"/>
             </w:rPr>
           </w:pPr>
-          <w:hyperlink w:anchor="_Toc121940018" w:history="1">
+          <w:hyperlink w:anchor="_Toc121943605" w:history="1">
             <w:r>
               <w:rPr>
                 <w:rStyle w:val="Hyperlink"/>
@@ -1118,7 +1118,7 @@
                 <w:noProof/>
                 <w:webHidden/>
               </w:rPr>
-              <w:instrText xml:space="preserve"> PAGEREF _Toc121940018 \h </w:instrText>
+              <w:instrText xml:space="preserve"> PAGEREF _Toc121943605 \h </w:instrText>
             </w:r>
             <w:r>
               <w:rPr>
@@ -1138,7 +1138,7 @@
                 <w:noProof/>
                 <w:webHidden/>
               </w:rPr>
-              <w:t>3</w:t>
+              <w:t>5</w:t>
             </w:r>
             <w:r>
               <w:rPr>
@@ -1161,7 +1161,7 @@
               <w:lang w:eastAsia="en-IE"/>
             </w:rPr>
           </w:pPr>
-          <w:hyperlink w:anchor="_Toc121940019" w:history="1">
+          <w:hyperlink w:anchor="_Toc121943606" w:history="1">
             <w:r>
               <w:rPr>
                 <w:rStyle w:val="Hyperlink"/>
@@ -1188,7 +1188,7 @@
                 <w:noProof/>
                 <w:webHidden/>
               </w:rPr>
-              <w:instrText xml:space="preserve"> PAGEREF _Toc121940019 \h </w:instrText>
+              <w:instrText xml:space="preserve"> PAGEREF _Toc121943606 \h </w:instrText>
             </w:r>
             <w:r>
               <w:rPr>
@@ -1208,7 +1208,7 @@
                 <w:noProof/>
                 <w:webHidden/>
               </w:rPr>
-              <w:t>4</w:t>
+              <w:t>6</w:t>
             </w:r>
             <w:r>
               <w:rPr>
@@ -1231,7 +1231,7 @@
               <w:lang w:eastAsia="en-IE"/>
             </w:rPr>
           </w:pPr>
-          <w:hyperlink w:anchor="_Toc121940020" w:history="1">
+          <w:hyperlink w:anchor="_Toc121943607" w:history="1">
             <w:r>
               <w:rPr>
                 <w:rStyle w:val="Hyperlink"/>
@@ -1258,7 +1258,7 @@
                 <w:noProof/>
                 <w:webHidden/>
               </w:rPr>
-              <w:instrText xml:space="preserve"> PAGEREF _Toc121940020 \h </w:instrText>
+              <w:instrText xml:space="preserve"> PAGEREF _Toc121943607 \h </w:instrText>
             </w:r>
             <w:r>
               <w:rPr>
@@ -1278,7 +1278,7 @@
                 <w:noProof/>
                 <w:webHidden/>
               </w:rPr>
-              <w:t>4</w:t>
+              <w:t>7</w:t>
             </w:r>
             <w:r>
               <w:rPr>
@@ -1301,7 +1301,7 @@
               <w:lang w:eastAsia="en-IE"/>
             </w:rPr>
           </w:pPr>
-          <w:hyperlink w:anchor="_Toc121940021" w:history="1">
+          <w:hyperlink w:anchor="_Toc121943608" w:history="1">
             <w:r>
               <w:rPr>
                 <w:rStyle w:val="Hyperlink"/>
@@ -1328,7 +1328,7 @@
                 <w:noProof/>
                 <w:webHidden/>
               </w:rPr>
-              <w:instrText xml:space="preserve"> PAGEREF _Toc121940021 \h </w:instrText>
+              <w:instrText xml:space="preserve"> PAGEREF _Toc121943608 \h </w:instrText>
             </w:r>
             <w:r>
               <w:rPr>
@@ -1348,7 +1348,7 @@
                 <w:noProof/>
                 <w:webHidden/>
               </w:rPr>
-              <w:t>4</w:t>
+              <w:t>7</w:t>
             </w:r>
             <w:r>
               <w:rPr>
@@ -1379,7 +1379,7 @@
       <w:r>
         <w:br w:type="column"/>
       </w:r>
-      <w:bookmarkStart w:id="0" w:name="_Toc121940012"/>
+      <w:bookmarkStart w:id="0" w:name="_Toc121943599"/>
       <w:r>
         <w:lastRenderedPageBreak/>
         <w:t>Introduction</w:t>
@@ -1398,7 +1398,7 @@
       <w:pPr>
         <w:pStyle w:val="Heading2"/>
       </w:pPr>
-      <w:bookmarkStart w:id="1" w:name="_Toc121940013"/>
+      <w:bookmarkStart w:id="1" w:name="_Toc121943600"/>
       <w:r>
         <w:t>Description</w:t>
       </w:r>
@@ -1486,7 +1486,7 @@
       <w:pPr>
         <w:pStyle w:val="Heading2"/>
       </w:pPr>
-      <w:bookmarkStart w:id="2" w:name="_Toc121940014"/>
+      <w:bookmarkStart w:id="2" w:name="_Toc121943601"/>
       <w:r>
         <w:t>Screenshots</w:t>
       </w:r>
@@ -1551,6 +1551,167 @@
       </w:r>
     </w:p>
     <w:p>
+      <w:r>
+        <w:rPr>
+          <w:noProof/>
+        </w:rPr>
+        <w:lastRenderedPageBreak/>
+        <w:drawing>
+          <wp:inline distT="0" distB="0" distL="0" distR="0" wp14:anchorId="054FEFE6" wp14:editId="364597C3">
+            <wp:extent cx="5072790" cy="2510542"/>
+            <wp:effectExtent l="0" t="0" r="0" b="4445"/>
+            <wp:docPr id="8" name="Picture 8"/>
+            <wp:cNvGraphicFramePr>
+              <a:graphicFrameLocks xmlns:a="http://schemas.openxmlformats.org/drawingml/2006/main" noChangeAspect="1"/>
+            </wp:cNvGraphicFramePr>
+            <a:graphic xmlns:a="http://schemas.openxmlformats.org/drawingml/2006/main">
+              <a:graphicData uri="http://schemas.openxmlformats.org/drawingml/2006/picture">
+                <pic:pic xmlns:pic="http://schemas.openxmlformats.org/drawingml/2006/picture">
+                  <pic:nvPicPr>
+                    <pic:cNvPr id="1" name=""/>
+                    <pic:cNvPicPr/>
+                  </pic:nvPicPr>
+                  <pic:blipFill>
+                    <a:blip r:embed="rId12"/>
+                    <a:stretch>
+                      <a:fillRect/>
+                    </a:stretch>
+                  </pic:blipFill>
+                  <pic:spPr>
+                    <a:xfrm>
+                      <a:off x="0" y="0"/>
+                      <a:ext cx="5085101" cy="2516635"/>
+                    </a:xfrm>
+                    <a:prstGeom prst="rect">
+                      <a:avLst/>
+                    </a:prstGeom>
+                  </pic:spPr>
+                </pic:pic>
+              </a:graphicData>
+            </a:graphic>
+          </wp:inline>
+        </w:drawing>
+      </w:r>
+    </w:p>
+    <w:p>
+      <w:r>
+        <w:t xml:space="preserve">Here you can see me using the </w:t>
+      </w:r>
+      <w:proofErr w:type="spellStart"/>
+      <w:r>
+        <w:t>Blazor</w:t>
+      </w:r>
+      <w:proofErr w:type="spellEnd"/>
+      <w:r>
+        <w:t xml:space="preserve"> for Bootstrap to create the cards, mixed with a little bit of html to centre then display the </w:t>
+      </w:r>
+      <w:proofErr w:type="spellStart"/>
+      <w:r>
+        <w:t>jsonData</w:t>
+      </w:r>
+      <w:proofErr w:type="spellEnd"/>
+      <w:r>
+        <w:t xml:space="preserve">. </w:t>
+      </w:r>
+    </w:p>
+    <w:p>
+      <w:r>
+        <w:rPr>
+          <w:noProof/>
+        </w:rPr>
+        <w:drawing>
+          <wp:inline distT="0" distB="0" distL="0" distR="0" wp14:anchorId="12F097AF" wp14:editId="7953E9FC">
+            <wp:extent cx="5097716" cy="2631881"/>
+            <wp:effectExtent l="0" t="0" r="8255" b="0"/>
+            <wp:docPr id="9" name="Picture 9"/>
+            <wp:cNvGraphicFramePr>
+              <a:graphicFrameLocks xmlns:a="http://schemas.openxmlformats.org/drawingml/2006/main" noChangeAspect="1"/>
+            </wp:cNvGraphicFramePr>
+            <a:graphic xmlns:a="http://schemas.openxmlformats.org/drawingml/2006/main">
+              <a:graphicData uri="http://schemas.openxmlformats.org/drawingml/2006/picture">
+                <pic:pic xmlns:pic="http://schemas.openxmlformats.org/drawingml/2006/picture">
+                  <pic:nvPicPr>
+                    <pic:cNvPr id="1" name=""/>
+                    <pic:cNvPicPr/>
+                  </pic:nvPicPr>
+                  <pic:blipFill>
+                    <a:blip r:embed="rId13"/>
+                    <a:stretch>
+                      <a:fillRect/>
+                    </a:stretch>
+                  </pic:blipFill>
+                  <pic:spPr>
+                    <a:xfrm>
+                      <a:off x="0" y="0"/>
+                      <a:ext cx="5106573" cy="2636454"/>
+                    </a:xfrm>
+                    <a:prstGeom prst="rect">
+                      <a:avLst/>
+                    </a:prstGeom>
+                  </pic:spPr>
+                </pic:pic>
+              </a:graphicData>
+            </a:graphic>
+          </wp:inline>
+        </w:drawing>
+      </w:r>
+    </w:p>
+    <w:p>
+      <w:proofErr w:type="spellStart"/>
+      <w:proofErr w:type="gramStart"/>
+      <w:r>
+        <w:t>OnInitialisedAysnc</w:t>
+      </w:r>
+      <w:proofErr w:type="spellEnd"/>
+      <w:r>
+        <w:t>(</w:t>
+      </w:r>
+      <w:proofErr w:type="gramEnd"/>
+      <w:r>
+        <w:t xml:space="preserve">) initializes the list, then uses http to GET from the </w:t>
+      </w:r>
+      <w:proofErr w:type="spellStart"/>
+      <w:r>
+        <w:t>json</w:t>
+      </w:r>
+      <w:proofErr w:type="spellEnd"/>
+      <w:r>
+        <w:t xml:space="preserve"> asynchronously. The </w:t>
+      </w:r>
+      <w:proofErr w:type="spellStart"/>
+      <w:r>
+        <w:t>jsondata</w:t>
+      </w:r>
+      <w:proofErr w:type="spellEnd"/>
+      <w:r>
+        <w:t xml:space="preserve"> uses </w:t>
+      </w:r>
+      <w:proofErr w:type="spellStart"/>
+      <w:r>
+        <w:t>newtonsoft</w:t>
+      </w:r>
+      <w:proofErr w:type="spellEnd"/>
+      <w:r>
+        <w:t xml:space="preserve"> to deserialize the </w:t>
+      </w:r>
+      <w:proofErr w:type="spellStart"/>
+      <w:r>
+        <w:t>json</w:t>
+      </w:r>
+      <w:proofErr w:type="spellEnd"/>
+      <w:r>
+        <w:t xml:space="preserve"> it pulled then populates the </w:t>
+      </w:r>
+      <w:proofErr w:type="spellStart"/>
+      <w:r>
+        <w:t>Apiresponse</w:t>
+      </w:r>
+      <w:proofErr w:type="spellEnd"/>
+      <w:r>
+        <w:t xml:space="preserve"> model.</w:t>
+      </w:r>
+    </w:p>
+    <w:p>
       <w:pPr>
         <w:keepNext/>
       </w:pPr>
@@ -1574,7 +1735,7 @@
                     <pic:cNvPicPr/>
                   </pic:nvPicPr>
                   <pic:blipFill>
-                    <a:blip r:embed="rId12"/>
+                    <a:blip r:embed="rId14"/>
                     <a:stretch>
                       <a:fillRect/>
                     </a:stretch>
@@ -1615,7 +1776,7 @@
         <w:rPr>
           <w:noProof/>
         </w:rPr>
-        <w:t>2</w:t>
+        <w:t>1</w:t>
       </w:r>
       <w:r>
         <w:fldChar w:fldCharType="end"/>
@@ -1625,14 +1786,64 @@
       </w:r>
     </w:p>
     <w:p>
-      <w:pPr>
-        <w:keepNext/>
-      </w:pPr>
       <w:r>
         <w:rPr>
           <w:noProof/>
         </w:rPr>
         <w:lastRenderedPageBreak/>
+        <w:drawing>
+          <wp:inline distT="0" distB="0" distL="0" distR="0" wp14:anchorId="5EF55D69" wp14:editId="231C4587">
+            <wp:extent cx="5731510" cy="2780030"/>
+            <wp:effectExtent l="0" t="0" r="2540" b="1270"/>
+            <wp:docPr id="10" name="Picture 10"/>
+            <wp:cNvGraphicFramePr>
+              <a:graphicFrameLocks xmlns:a="http://schemas.openxmlformats.org/drawingml/2006/main" noChangeAspect="1"/>
+            </wp:cNvGraphicFramePr>
+            <a:graphic xmlns:a="http://schemas.openxmlformats.org/drawingml/2006/main">
+              <a:graphicData uri="http://schemas.openxmlformats.org/drawingml/2006/picture">
+                <pic:pic xmlns:pic="http://schemas.openxmlformats.org/drawingml/2006/picture">
+                  <pic:nvPicPr>
+                    <pic:cNvPr id="1" name=""/>
+                    <pic:cNvPicPr/>
+                  </pic:nvPicPr>
+                  <pic:blipFill>
+                    <a:blip r:embed="rId15"/>
+                    <a:stretch>
+                      <a:fillRect/>
+                    </a:stretch>
+                  </pic:blipFill>
+                  <pic:spPr>
+                    <a:xfrm>
+                      <a:off x="0" y="0"/>
+                      <a:ext cx="5731510" cy="2780030"/>
+                    </a:xfrm>
+                    <a:prstGeom prst="rect">
+                      <a:avLst/>
+                    </a:prstGeom>
+                  </pic:spPr>
+                </pic:pic>
+              </a:graphicData>
+            </a:graphic>
+          </wp:inline>
+        </w:drawing>
+      </w:r>
+    </w:p>
+    <w:p>
+      <w:r>
+        <w:t xml:space="preserve">The handle input sets the query to string, then puts the string into the query. The input </w:t>
+      </w:r>
+      <w:r>
+        <w:t>is taken from the Search.</w:t>
+      </w:r>
+    </w:p>
+    <w:p>
+      <w:pPr>
+        <w:keepNext/>
+      </w:pPr>
+      <w:r>
+        <w:rPr>
+          <w:noProof/>
+        </w:rPr>
         <w:drawing>
           <wp:inline distT="0" distB="0" distL="0" distR="0" wp14:anchorId="3092DFEE" wp14:editId="42B1FF3B">
             <wp:extent cx="2819400" cy="2656641"/>
@@ -1649,7 +1860,7 @@
                     <pic:cNvPicPr/>
                   </pic:nvPicPr>
                   <pic:blipFill>
-                    <a:blip r:embed="rId13"/>
+                    <a:blip r:embed="rId16"/>
                     <a:stretch>
                       <a:fillRect/>
                     </a:stretch>
@@ -1690,20 +1901,76 @@
         <w:rPr>
           <w:noProof/>
         </w:rPr>
-        <w:t>3</w:t>
+        <w:t>2</w:t>
       </w:r>
       <w:r>
         <w:fldChar w:fldCharType="end"/>
       </w:r>
       <w:r>
         <w:t xml:space="preserve"> A list of all the categories that the website has,</w:t>
+      </w:r>
+    </w:p>
+    <w:p>
+      <w:r>
+        <w:rPr>
+          <w:noProof/>
+        </w:rPr>
+        <w:lastRenderedPageBreak/>
+        <w:drawing>
+          <wp:inline distT="0" distB="0" distL="0" distR="0" wp14:anchorId="06CE02A6" wp14:editId="31A82FE1">
+            <wp:extent cx="5731510" cy="3220085"/>
+            <wp:effectExtent l="0" t="0" r="2540" b="0"/>
+            <wp:docPr id="12" name="Picture 12"/>
+            <wp:cNvGraphicFramePr>
+              <a:graphicFrameLocks xmlns:a="http://schemas.openxmlformats.org/drawingml/2006/main" noChangeAspect="1"/>
+            </wp:cNvGraphicFramePr>
+            <a:graphic xmlns:a="http://schemas.openxmlformats.org/drawingml/2006/main">
+              <a:graphicData uri="http://schemas.openxmlformats.org/drawingml/2006/picture">
+                <pic:pic xmlns:pic="http://schemas.openxmlformats.org/drawingml/2006/picture">
+                  <pic:nvPicPr>
+                    <pic:cNvPr id="1" name=""/>
+                    <pic:cNvPicPr/>
+                  </pic:nvPicPr>
+                  <pic:blipFill>
+                    <a:blip r:embed="rId17"/>
+                    <a:stretch>
+                      <a:fillRect/>
+                    </a:stretch>
+                  </pic:blipFill>
+                  <pic:spPr>
+                    <a:xfrm>
+                      <a:off x="0" y="0"/>
+                      <a:ext cx="5731510" cy="3220085"/>
+                    </a:xfrm>
+                    <a:prstGeom prst="rect">
+                      <a:avLst/>
+                    </a:prstGeom>
+                  </pic:spPr>
+                </pic:pic>
+              </a:graphicData>
+            </a:graphic>
+          </wp:inline>
+        </w:drawing>
+      </w:r>
+    </w:p>
+    <w:p>
+      <w:r>
+        <w:t xml:space="preserve">This pulls from the categories </w:t>
+      </w:r>
+      <w:proofErr w:type="spellStart"/>
+      <w:r>
+        <w:t>api</w:t>
+      </w:r>
+      <w:proofErr w:type="spellEnd"/>
+      <w:r>
+        <w:t xml:space="preserve"> then displays them.</w:t>
       </w:r>
     </w:p>
     <w:p>
       <w:pPr>
         <w:pStyle w:val="Heading2"/>
       </w:pPr>
-      <w:bookmarkStart w:id="3" w:name="_Toc121940015"/>
+      <w:bookmarkStart w:id="3" w:name="_Toc121943602"/>
       <w:r>
         <w:t xml:space="preserve">URI for Deployed </w:t>
       </w:r>
@@ -1722,8 +1989,8 @@
           <w:szCs w:val="22"/>
         </w:rPr>
       </w:pPr>
-      <w:hyperlink r:id="rId14" w:history="1">
-        <w:bookmarkStart w:id="4" w:name="_Toc121940016"/>
+      <w:hyperlink r:id="rId18" w:history="1">
+        <w:bookmarkStart w:id="4" w:name="_Toc121943603"/>
         <w:r>
           <w:rPr>
             <w:rStyle w:val="Hyperlink"/>
@@ -1740,7 +2007,7 @@
       <w:pPr>
         <w:pStyle w:val="Heading2"/>
       </w:pPr>
-      <w:bookmarkStart w:id="5" w:name="_Toc121940017"/>
+      <w:bookmarkStart w:id="5" w:name="_Toc121943604"/>
       <w:r>
         <w:t>Description</w:t>
       </w:r>
@@ -1758,11 +2025,16 @@
       <w:pPr>
         <w:pStyle w:val="Heading2"/>
       </w:pPr>
-      <w:bookmarkStart w:id="6" w:name="_Toc121940018"/>
+      <w:bookmarkStart w:id="6" w:name="_Toc121943605"/>
       <w:r>
         <w:t>Code Quality &amp; Metrics</w:t>
       </w:r>
       <w:bookmarkEnd w:id="6"/>
+    </w:p>
+    <w:p>
+      <w:r>
+        <w:t>The visual studio code metric tells me these are of decent quality.</w:t>
+      </w:r>
     </w:p>
     <w:p>
       <w:r>
@@ -1785,7 +2057,7 @@
                     <pic:cNvPicPr/>
                   </pic:nvPicPr>
                   <pic:blipFill>
-                    <a:blip r:embed="rId15"/>
+                    <a:blip r:embed="rId19"/>
                     <a:stretch>
                       <a:fillRect/>
                     </a:stretch>
@@ -1827,7 +2099,7 @@
                     </pic:cNvPicPr>
                   </pic:nvPicPr>
                   <pic:blipFill>
-                    <a:blip r:embed="rId16" cstate="print">
+                    <a:blip r:embed="rId20" cstate="print">
                       <a:extLst>
                         <a:ext uri="{28A0092B-C50C-407E-A947-70E740481C1C}">
                           <a14:useLocalDpi xmlns:a14="http://schemas.microsoft.com/office/drawing/2010/main" val="0"/>
@@ -1863,7 +2135,7 @@
       <w:pPr>
         <w:pStyle w:val="Heading2"/>
       </w:pPr>
-      <w:bookmarkStart w:id="7" w:name="_Toc121940019"/>
+      <w:bookmarkStart w:id="7" w:name="_Toc121943606"/>
       <w:r>
         <w:t>Common Issues Encountered</w:t>
       </w:r>
@@ -1942,7 +2214,7 @@
       <w:pPr>
         <w:pStyle w:val="Heading2"/>
       </w:pPr>
-      <w:bookmarkStart w:id="8" w:name="_Toc121940020"/>
+      <w:bookmarkStart w:id="8" w:name="_Toc121943607"/>
       <w:r>
         <w:lastRenderedPageBreak/>
         <w:t>API</w:t>
@@ -1961,7 +2233,7 @@
       <w:pPr>
         <w:pStyle w:val="Heading2"/>
       </w:pPr>
-      <w:bookmarkStart w:id="9" w:name="_Toc121940021"/>
+      <w:bookmarkStart w:id="9" w:name="_Toc121943608"/>
       <w:r>
         <w:t>GitHub</w:t>
       </w:r>
@@ -1982,7 +2254,7 @@
       </w:r>
     </w:p>
     <w:sectPr>
-      <w:footerReference w:type="default" r:id="rId17"/>
+      <w:footerReference w:type="default" r:id="rId21"/>
       <w:pgSz w:w="11906" w:h="16838"/>
       <w:pgMar w:top="1440" w:right="1440" w:bottom="1440" w:left="1440" w:header="708" w:footer="708" w:gutter="0"/>
       <w:pgNumType w:start="0"/>

</xml_diff>